<commit_message>
some modification on 141011
</commit_message>
<xml_diff>
--- a/JavaScript.docx
+++ b/JavaScript.docx
@@ -278,34 +278,27 @@
         </w:rPr>
         <w:t>JavaScript</w:t>
       </w:r>
-      <w:bookmarkStart w:id="2" w:name="_GoBack"/>
       <w:bookmarkEnd w:id="1"/>
-      <w:bookmarkEnd w:id="2"/>
     </w:p>
     <w:p>
       <w:pPr>
         <w:pStyle w:val="Heading2"/>
       </w:pPr>
-      <w:bookmarkStart w:id="3" w:name="_Toc400815508"/>
+      <w:bookmarkStart w:id="2" w:name="_Toc400815508"/>
       <w:r>
         <w:rPr>
           <w:rFonts w:hint="eastAsia"/>
         </w:rPr>
         <w:t>Reference</w:t>
       </w:r>
-      <w:bookmarkEnd w:id="3"/>
+      <w:bookmarkEnd w:id="2"/>
     </w:p>
     <w:p>
       <w:pPr>
         <w:pStyle w:val="Heading4"/>
       </w:pPr>
-      <w:proofErr w:type="gramStart"/>
       <w:r>
-        <w:t>a</w:t>
-      </w:r>
-      <w:proofErr w:type="gramEnd"/>
-      <w:r>
-        <w:t xml:space="preserve"> tool that helps to detect errors and potential problems in your JavaScript code.</w:t>
+        <w:t>a tool that helps to detect errors and potential problems in your JavaScript code.</w:t>
       </w:r>
     </w:p>
     <w:p>
@@ -354,7 +347,7 @@
       <w:pPr>
         <w:rPr>
           <w:rStyle w:val="Hyperlink"/>
-          <w:rFonts w:ascii="Segoe UI" w:hAnsi="Segoe UI" w:cs="Segoe UI" w:hint="eastAsia"/>
+          <w:rFonts w:ascii="Segoe UI" w:hAnsi="Segoe UI" w:cs="Segoe UI"/>
           <w:sz w:val="20"/>
           <w:szCs w:val="20"/>
         </w:rPr>
@@ -375,7 +368,7 @@
       <w:pPr>
         <w:rPr>
           <w:rStyle w:val="Hyperlink"/>
-          <w:rFonts w:ascii="Segoe UI" w:hAnsi="Segoe UI" w:cs="Segoe UI" w:hint="eastAsia"/>
+          <w:rFonts w:ascii="Segoe UI" w:hAnsi="Segoe UI" w:cs="Segoe UI"/>
           <w:sz w:val="20"/>
           <w:szCs w:val="20"/>
         </w:rPr>
@@ -390,7 +383,6 @@
           <w:szCs w:val="20"/>
         </w:rPr>
       </w:pPr>
-      <w:proofErr w:type="spellStart"/>
       <w:r>
         <w:rPr>
           <w:rStyle w:val="Hyperlink"/>
@@ -402,7 +394,19 @@
         </w:rPr>
         <w:t>ToDo</w:t>
       </w:r>
-      <w:proofErr w:type="spellEnd"/>
+      <w:r>
+        <w:rPr>
+          <w:rStyle w:val="Hyperlink"/>
+          <w:rFonts w:ascii="Segoe UI" w:hAnsi="Segoe UI" w:cs="Segoe UI" w:hint="eastAsia"/>
+          <w:color w:val="000000" w:themeColor="text1"/>
+          <w:sz w:val="20"/>
+          <w:szCs w:val="20"/>
+          <w:u w:val="none"/>
+        </w:rPr>
+        <w:t xml:space="preserve"> on 141011</w:t>
+      </w:r>
+      <w:bookmarkStart w:id="3" w:name="_GoBack"/>
+      <w:bookmarkEnd w:id="3"/>
     </w:p>
     <w:p/>
     <w:sectPr>

</xml_diff>